<commit_message>
Add H-Score chart to the generated charts Add Akoya logo to footer in chart report
</commit_message>
<xml_diff>
--- a/inst/rmd/Chart_report_template.docx
+++ b/inst/rmd/Chart_report_template.docx
@@ -4,35 +4,15 @@
   <w:body>
     <w:p>
       <w:pPr>
-        <w:pStyle w:val="Title"/>
-      </w:pPr>
-      <w:r>
-        <w:t>Charts</w:t>
-      </w:r>
-    </w:p>
-    <w:p>
-      <w:pPr>
-        <w:pStyle w:val="Date"/>
-      </w:pPr>
-      <w:r>
-        <w:t>2018-10-04</w:t>
-      </w:r>
-    </w:p>
-    <w:p>
-      <w:pPr>
-        <w:pStyle w:val="BodyText"/>
-      </w:pPr>
-    </w:p>
-    <w:p>
-      <w:pPr>
-        <w:pStyle w:val="BodyText"/>
+        <w:pStyle w:val="FirstParagraph"/>
       </w:pPr>
       <w:bookmarkStart w:id="0" w:name="_GoBack"/>
       <w:bookmarkEnd w:id="0"/>
     </w:p>
     <w:sectPr>
+      <w:footerReference w:type="default" r:id="rId7"/>
       <w:pgSz w:w="15840" w:h="12240" w:orient="landscape"/>
-      <w:pgMar w:top="1440" w:right="1440" w:bottom="1440" w:left="1440" w:header="720" w:footer="720" w:gutter="0"/>
+      <w:pgMar w:top="1440" w:right="1440" w:bottom="630" w:left="1440" w:header="720" w:footer="0" w:gutter="0"/>
       <w:cols w:space="720"/>
       <w:docGrid w:linePitch="326"/>
     </w:sectPr>
@@ -63,6 +43,68 @@
     </w:p>
   </w:endnote>
 </w:endnotes>
+</file>
+
+<file path=word/footer1.xml><?xml version="1.0" encoding="utf-8"?>
+<w:ftr xmlns:wpc="http://schemas.microsoft.com/office/word/2010/wordprocessingCanvas" xmlns:cx="http://schemas.microsoft.com/office/drawing/2014/chartex" xmlns:cx1="http://schemas.microsoft.com/office/drawing/2015/9/8/chartex" xmlns:cx2="http://schemas.microsoft.com/office/drawing/2015/10/21/chartex" xmlns:cx3="http://schemas.microsoft.com/office/drawing/2016/5/9/chartex" xmlns:cx4="http://schemas.microsoft.com/office/drawing/2016/5/10/chartex" xmlns:cx5="http://schemas.microsoft.com/office/drawing/2016/5/11/chartex" xmlns:cx6="http://schemas.microsoft.com/office/drawing/2016/5/12/chartex" xmlns:cx7="http://schemas.microsoft.com/office/drawing/2016/5/13/chartex" xmlns:cx8="http://schemas.microsoft.com/office/drawing/2016/5/14/chartex" xmlns:mc="http://schemas.openxmlformats.org/markup-compatibility/2006" xmlns:aink="http://schemas.microsoft.com/office/drawing/2016/ink" xmlns:am3d="http://schemas.microsoft.com/office/drawing/2017/model3d" xmlns:o="urn:schemas-microsoft-com:office:office" xmlns:r="http://schemas.openxmlformats.org/officeDocument/2006/relationships" xmlns:m="http://schemas.openxmlformats.org/officeDocument/2006/math" xmlns:v="urn:schemas-microsoft-com:vml" xmlns:wp14="http://schemas.microsoft.com/office/word/2010/wordprocessingDrawing" xmlns:wp="http://schemas.openxmlformats.org/drawingml/2006/wordprocessingDrawing" xmlns:w10="urn:schemas-microsoft-com:office:word" xmlns:w="http://schemas.openxmlformats.org/wordprocessingml/2006/main" xmlns:w14="http://schemas.microsoft.com/office/word/2010/wordml" xmlns:w15="http://schemas.microsoft.com/office/word/2012/wordml" xmlns:w16cid="http://schemas.microsoft.com/office/word/2016/wordml/cid" xmlns:w16se="http://schemas.microsoft.com/office/word/2015/wordml/symex" xmlns:wpg="http://schemas.microsoft.com/office/word/2010/wordprocessingGroup" xmlns:wpi="http://schemas.microsoft.com/office/word/2010/wordprocessingInk" xmlns:wne="http://schemas.microsoft.com/office/word/2006/wordml" xmlns:wps="http://schemas.microsoft.com/office/word/2010/wordprocessingShape" mc:Ignorable="w14 w15 w16se w16cid wp14">
+  <w:p>
+    <w:pPr>
+      <w:pStyle w:val="Footer"/>
+    </w:pPr>
+    <w:r>
+      <w:ptab w:relativeTo="margin" w:alignment="center" w:leader="none"/>
+    </w:r>
+    <w:r>
+      <w:rPr>
+        <w:noProof/>
+      </w:rPr>
+      <w:drawing>
+        <wp:inline distT="0" distB="0" distL="0" distR="0">
+          <wp:extent cx="2066544" cy="484632"/>
+          <wp:effectExtent l="0" t="0" r="0" b="0"/>
+          <wp:docPr id="27" name="Picture 27"/>
+          <wp:cNvGraphicFramePr>
+            <a:graphicFrameLocks xmlns:a="http://schemas.openxmlformats.org/drawingml/2006/main" noChangeAspect="1"/>
+          </wp:cNvGraphicFramePr>
+          <a:graphic xmlns:a="http://schemas.openxmlformats.org/drawingml/2006/main">
+            <a:graphicData uri="http://schemas.openxmlformats.org/drawingml/2006/picture">
+              <pic:pic xmlns:pic="http://schemas.openxmlformats.org/drawingml/2006/picture">
+                <pic:nvPicPr>
+                  <pic:cNvPr id="1" name="Akoya.png"/>
+                  <pic:cNvPicPr/>
+                </pic:nvPicPr>
+                <pic:blipFill>
+                  <a:blip r:embed="rId1">
+                    <a:extLst>
+                      <a:ext uri="{28A0092B-C50C-407E-A947-70E740481C1C}">
+                        <a14:useLocalDpi xmlns:a14="http://schemas.microsoft.com/office/drawing/2010/main" val="0"/>
+                      </a:ext>
+                    </a:extLst>
+                  </a:blip>
+                  <a:stretch>
+                    <a:fillRect/>
+                  </a:stretch>
+                </pic:blipFill>
+                <pic:spPr>
+                  <a:xfrm>
+                    <a:off x="0" y="0"/>
+                    <a:ext cx="2066544" cy="484632"/>
+                  </a:xfrm>
+                  <a:prstGeom prst="rect">
+                    <a:avLst/>
+                  </a:prstGeom>
+                </pic:spPr>
+              </pic:pic>
+            </a:graphicData>
+          </a:graphic>
+        </wp:inline>
+      </w:drawing>
+    </w:r>
+    <w:r>
+      <w:ptab w:relativeTo="margin" w:alignment="right" w:leader="none"/>
+    </w:r>
+  </w:p>
+</w:ftr>
 </file>
 
 <file path=word/footnotes.xml><?xml version="1.0" encoding="utf-8"?>
@@ -87,6 +129,98 @@
 <file path=word/numbering.xml><?xml version="1.0" encoding="utf-8"?>
 <w:numbering xmlns:wpc="http://schemas.microsoft.com/office/word/2010/wordprocessingCanvas" xmlns:cx="http://schemas.microsoft.com/office/drawing/2014/chartex" xmlns:cx1="http://schemas.microsoft.com/office/drawing/2015/9/8/chartex" xmlns:cx2="http://schemas.microsoft.com/office/drawing/2015/10/21/chartex" xmlns:cx3="http://schemas.microsoft.com/office/drawing/2016/5/9/chartex" xmlns:cx4="http://schemas.microsoft.com/office/drawing/2016/5/10/chartex" xmlns:cx5="http://schemas.microsoft.com/office/drawing/2016/5/11/chartex" xmlns:cx6="http://schemas.microsoft.com/office/drawing/2016/5/12/chartex" xmlns:cx7="http://schemas.microsoft.com/office/drawing/2016/5/13/chartex" xmlns:cx8="http://schemas.microsoft.com/office/drawing/2016/5/14/chartex" xmlns:mc="http://schemas.openxmlformats.org/markup-compatibility/2006" xmlns:aink="http://schemas.microsoft.com/office/drawing/2016/ink" xmlns:am3d="http://schemas.microsoft.com/office/drawing/2017/model3d" xmlns:o="urn:schemas-microsoft-com:office:office" xmlns:r="http://schemas.openxmlformats.org/officeDocument/2006/relationships" xmlns:m="http://schemas.openxmlformats.org/officeDocument/2006/math" xmlns:v="urn:schemas-microsoft-com:vml" xmlns:wp14="http://schemas.microsoft.com/office/word/2010/wordprocessingDrawing" xmlns:wp="http://schemas.openxmlformats.org/drawingml/2006/wordprocessingDrawing" xmlns:w10="urn:schemas-microsoft-com:office:word" xmlns:w="http://schemas.openxmlformats.org/wordprocessingml/2006/main" xmlns:w14="http://schemas.microsoft.com/office/word/2010/wordml" xmlns:w15="http://schemas.microsoft.com/office/word/2012/wordml" xmlns:w16cid="http://schemas.microsoft.com/office/word/2016/wordml/cid" xmlns:w16se="http://schemas.microsoft.com/office/word/2015/wordml/symex" xmlns:wpg="http://schemas.microsoft.com/office/word/2010/wordprocessingGroup" xmlns:wpi="http://schemas.microsoft.com/office/word/2010/wordprocessingInk" xmlns:wne="http://schemas.microsoft.com/office/word/2006/wordml" xmlns:wps="http://schemas.microsoft.com/office/word/2010/wordprocessingShape" mc:Ignorable="w14 w15 w16se w16cid wp14">
   <w:abstractNum w:abstractNumId="0" w15:restartNumberingAfterBreak="0">
+    <w:nsid w:val="A48E9244"/>
+    <w:multiLevelType w:val="multilevel"/>
+    <w:tmpl w:val="2C3454C4"/>
+    <w:lvl w:ilvl="0">
+      <w:numFmt w:val="bullet"/>
+      <w:lvlText w:val=" "/>
+      <w:lvlJc w:val="left"/>
+      <w:pPr>
+        <w:tabs>
+          <w:tab w:val="num" w:pos="0"/>
+        </w:tabs>
+        <w:ind w:left="480" w:hanging="480"/>
+      </w:pPr>
+    </w:lvl>
+    <w:lvl w:ilvl="1">
+      <w:numFmt w:val="bullet"/>
+      <w:lvlText w:val=" "/>
+      <w:lvlJc w:val="left"/>
+      <w:pPr>
+        <w:tabs>
+          <w:tab w:val="num" w:pos="720"/>
+        </w:tabs>
+        <w:ind w:left="1200" w:hanging="480"/>
+      </w:pPr>
+    </w:lvl>
+    <w:lvl w:ilvl="2">
+      <w:numFmt w:val="bullet"/>
+      <w:lvlText w:val=" "/>
+      <w:lvlJc w:val="left"/>
+      <w:pPr>
+        <w:tabs>
+          <w:tab w:val="num" w:pos="1440"/>
+        </w:tabs>
+        <w:ind w:left="1920" w:hanging="480"/>
+      </w:pPr>
+    </w:lvl>
+    <w:lvl w:ilvl="3">
+      <w:numFmt w:val="bullet"/>
+      <w:lvlText w:val=" "/>
+      <w:lvlJc w:val="left"/>
+      <w:pPr>
+        <w:tabs>
+          <w:tab w:val="num" w:pos="2160"/>
+        </w:tabs>
+        <w:ind w:left="2640" w:hanging="480"/>
+      </w:pPr>
+    </w:lvl>
+    <w:lvl w:ilvl="4">
+      <w:numFmt w:val="bullet"/>
+      <w:lvlText w:val=" "/>
+      <w:lvlJc w:val="left"/>
+      <w:pPr>
+        <w:tabs>
+          <w:tab w:val="num" w:pos="2880"/>
+        </w:tabs>
+        <w:ind w:left="3360" w:hanging="480"/>
+      </w:pPr>
+    </w:lvl>
+    <w:lvl w:ilvl="5">
+      <w:numFmt w:val="bullet"/>
+      <w:lvlText w:val=" "/>
+      <w:lvlJc w:val="left"/>
+      <w:pPr>
+        <w:tabs>
+          <w:tab w:val="num" w:pos="3600"/>
+        </w:tabs>
+        <w:ind w:left="4080" w:hanging="480"/>
+      </w:pPr>
+    </w:lvl>
+    <w:lvl w:ilvl="6">
+      <w:numFmt w:val="bullet"/>
+      <w:lvlText w:val=" "/>
+      <w:lvlJc w:val="left"/>
+      <w:pPr>
+        <w:tabs>
+          <w:tab w:val="num" w:pos="4320"/>
+        </w:tabs>
+        <w:ind w:left="4800" w:hanging="480"/>
+      </w:pPr>
+    </w:lvl>
+    <w:lvl w:ilvl="7">
+      <w:numFmt w:val="decimal"/>
+      <w:lvlText w:val=""/>
+      <w:lvlJc w:val="left"/>
+    </w:lvl>
+    <w:lvl w:ilvl="8">
+      <w:numFmt w:val="decimal"/>
+      <w:lvlText w:val=""/>
+      <w:lvlJc w:val="left"/>
+    </w:lvl>
+  </w:abstractNum>
+  <w:abstractNum w:abstractNumId="1" w15:restartNumberingAfterBreak="0">
     <w:nsid w:val="170CD2DE"/>
     <w:multiLevelType w:val="multilevel"/>
     <w:tmpl w:val="532E71C4"/>
@@ -190,7 +324,7 @@
       </w:pPr>
     </w:lvl>
   </w:abstractNum>
-  <w:abstractNum w:abstractNumId="1" w15:restartNumberingAfterBreak="0">
+  <w:abstractNum w:abstractNumId="2" w15:restartNumberingAfterBreak="0">
     <w:nsid w:val="2C1AE401"/>
     <w:multiLevelType w:val="multilevel"/>
     <w:tmpl w:val="D5BC43A2"/>
@@ -295,9 +429,12 @@
     </w:lvl>
   </w:abstractNum>
   <w:num w:numId="1">
-    <w:abstractNumId w:val="0"/>
+    <w:abstractNumId w:val="1"/>
   </w:num>
   <w:num w:numId="2">
+    <w:abstractNumId w:val="1"/>
+  </w:num>
+  <w:num w:numId="3">
     <w:abstractNumId w:val="0"/>
   </w:num>
 </w:numbering>
@@ -458,6 +595,13 @@
     <w:lsdException w:name="Light Shading"/>
     <w:lsdException w:name="Light List"/>
     <w:lsdException w:name="Light Grid"/>
+    <w:lsdException w:name="Medium Shading 1"/>
+    <w:lsdException w:name="Medium Shading 2"/>
+    <w:lsdException w:name="Medium List 1"/>
+    <w:lsdException w:name="Medium List 2"/>
+    <w:lsdException w:name="Medium Grid 1"/>
+    <w:lsdException w:name="Medium Grid 2"/>
+    <w:lsdException w:name="Medium Grid 3"/>
     <w:lsdException w:name="Dark List"/>
     <w:lsdException w:name="Colorful Shading"/>
     <w:lsdException w:name="Colorful List"/>
@@ -1415,6 +1559,46 @@
       <w:sz w:val="22"/>
       <w:shd w:val="clear" w:color="auto" w:fill="F8F8F8"/>
     </w:rPr>
+  </w:style>
+  <w:style w:type="paragraph" w:styleId="Header">
+    <w:name w:val="header"/>
+    <w:basedOn w:val="Normal"/>
+    <w:link w:val="HeaderChar"/>
+    <w:unhideWhenUsed/>
+    <w:rsid w:val="00C265D7"/>
+    <w:pPr>
+      <w:tabs>
+        <w:tab w:val="center" w:pos="4680"/>
+        <w:tab w:val="right" w:pos="9360"/>
+      </w:tabs>
+      <w:spacing w:after="0"/>
+    </w:pPr>
+  </w:style>
+  <w:style w:type="character" w:customStyle="1" w:styleId="HeaderChar">
+    <w:name w:val="Header Char"/>
+    <w:basedOn w:val="DefaultParagraphFont"/>
+    <w:link w:val="Header"/>
+    <w:rsid w:val="00C265D7"/>
+  </w:style>
+  <w:style w:type="paragraph" w:styleId="Footer">
+    <w:name w:val="footer"/>
+    <w:basedOn w:val="Normal"/>
+    <w:link w:val="FooterChar"/>
+    <w:unhideWhenUsed/>
+    <w:rsid w:val="00C265D7"/>
+    <w:pPr>
+      <w:tabs>
+        <w:tab w:val="center" w:pos="4680"/>
+        <w:tab w:val="right" w:pos="9360"/>
+      </w:tabs>
+      <w:spacing w:after="0"/>
+    </w:pPr>
+  </w:style>
+  <w:style w:type="character" w:customStyle="1" w:styleId="FooterChar">
+    <w:name w:val="Footer Char"/>
+    <w:basedOn w:val="DefaultParagraphFont"/>
+    <w:link w:val="Footer"/>
+    <w:rsid w:val="00C265D7"/>
   </w:style>
 </w:styles>
 </file>

</xml_diff>

<commit_message>
Update the chart report template with the new Akoya logo
</commit_message>
<xml_diff>
--- a/inst/rmd/Chart_report_template.docx
+++ b/inst/rmd/Chart_report_template.docx
@@ -6,11 +6,14 @@
       <w:pPr>
         <w:pStyle w:val="FirstParagraph"/>
       </w:pPr>
-      <w:bookmarkStart w:id="0" w:name="_GoBack"/>
-      <w:bookmarkEnd w:id="0"/>
     </w:p>
     <w:sectPr>
-      <w:footerReference w:type="default" r:id="rId7"/>
+      <w:headerReference w:type="even" r:id="rId7"/>
+      <w:headerReference w:type="default" r:id="rId8"/>
+      <w:footerReference w:type="even" r:id="rId9"/>
+      <w:footerReference w:type="default" r:id="rId10"/>
+      <w:headerReference w:type="first" r:id="rId11"/>
+      <w:footerReference w:type="first" r:id="rId12"/>
       <w:pgSz w:w="15840" w:h="12240" w:orient="landscape"/>
       <w:pgMar w:top="1440" w:right="1440" w:bottom="630" w:left="1440" w:header="720" w:footer="0" w:gutter="0"/>
       <w:cols w:space="720"/>
@@ -51,16 +54,27 @@
     <w:pPr>
       <w:pStyle w:val="Footer"/>
     </w:pPr>
+  </w:p>
+</w:ftr>
+</file>
+
+<file path=word/footer2.xml><?xml version="1.0" encoding="utf-8"?>
+<w:ftr xmlns:wpc="http://schemas.microsoft.com/office/word/2010/wordprocessingCanvas" xmlns:cx="http://schemas.microsoft.com/office/drawing/2014/chartex" xmlns:cx1="http://schemas.microsoft.com/office/drawing/2015/9/8/chartex" xmlns:cx2="http://schemas.microsoft.com/office/drawing/2015/10/21/chartex" xmlns:cx3="http://schemas.microsoft.com/office/drawing/2016/5/9/chartex" xmlns:cx4="http://schemas.microsoft.com/office/drawing/2016/5/10/chartex" xmlns:cx5="http://schemas.microsoft.com/office/drawing/2016/5/11/chartex" xmlns:cx6="http://schemas.microsoft.com/office/drawing/2016/5/12/chartex" xmlns:cx7="http://schemas.microsoft.com/office/drawing/2016/5/13/chartex" xmlns:cx8="http://schemas.microsoft.com/office/drawing/2016/5/14/chartex" xmlns:mc="http://schemas.openxmlformats.org/markup-compatibility/2006" xmlns:aink="http://schemas.microsoft.com/office/drawing/2016/ink" xmlns:am3d="http://schemas.microsoft.com/office/drawing/2017/model3d" xmlns:o="urn:schemas-microsoft-com:office:office" xmlns:r="http://schemas.openxmlformats.org/officeDocument/2006/relationships" xmlns:m="http://schemas.openxmlformats.org/officeDocument/2006/math" xmlns:v="urn:schemas-microsoft-com:vml" xmlns:wp14="http://schemas.microsoft.com/office/word/2010/wordprocessingDrawing" xmlns:wp="http://schemas.openxmlformats.org/drawingml/2006/wordprocessingDrawing" xmlns:w10="urn:schemas-microsoft-com:office:word" xmlns:w="http://schemas.openxmlformats.org/wordprocessingml/2006/main" xmlns:w14="http://schemas.microsoft.com/office/word/2010/wordml" xmlns:w15="http://schemas.microsoft.com/office/word/2012/wordml" xmlns:w16cid="http://schemas.microsoft.com/office/word/2016/wordml/cid" xmlns:w16se="http://schemas.microsoft.com/office/word/2015/wordml/symex" xmlns:wpg="http://schemas.microsoft.com/office/word/2010/wordprocessingGroup" xmlns:wpi="http://schemas.microsoft.com/office/word/2010/wordprocessingInk" xmlns:wne="http://schemas.microsoft.com/office/word/2006/wordml" xmlns:wps="http://schemas.microsoft.com/office/word/2010/wordprocessingShape" mc:Ignorable="w14 w15 w16se w16cid wp14">
+  <w:p>
+    <w:pPr>
+      <w:pStyle w:val="Footer"/>
+    </w:pPr>
     <w:r>
       <w:ptab w:relativeTo="margin" w:alignment="center" w:leader="none"/>
     </w:r>
+    <w:bookmarkStart w:id="0" w:name="_GoBack"/>
     <w:r>
       <w:rPr>
         <w:noProof/>
       </w:rPr>
       <w:drawing>
-        <wp:inline distT="0" distB="0" distL="0" distR="0">
-          <wp:extent cx="2066544" cy="484632"/>
+        <wp:inline distT="0" distB="0" distL="0" distR="0" wp14:anchorId="7AB5FE29" wp14:editId="51283F44">
+          <wp:extent cx="1727278" cy="484632"/>
           <wp:effectExtent l="0" t="0" r="0" b="0"/>
           <wp:docPr id="27" name="Picture 27"/>
           <wp:cNvGraphicFramePr>
@@ -88,7 +102,7 @@
                 <pic:spPr>
                   <a:xfrm>
                     <a:off x="0" y="0"/>
-                    <a:ext cx="2066544" cy="484632"/>
+                    <a:ext cx="1727278" cy="484632"/>
                   </a:xfrm>
                   <a:prstGeom prst="rect">
                     <a:avLst/>
@@ -100,9 +114,20 @@
         </wp:inline>
       </w:drawing>
     </w:r>
+    <w:bookmarkEnd w:id="0"/>
     <w:r>
       <w:ptab w:relativeTo="margin" w:alignment="right" w:leader="none"/>
     </w:r>
+  </w:p>
+</w:ftr>
+</file>
+
+<file path=word/footer3.xml><?xml version="1.0" encoding="utf-8"?>
+<w:ftr xmlns:wpc="http://schemas.microsoft.com/office/word/2010/wordprocessingCanvas" xmlns:cx="http://schemas.microsoft.com/office/drawing/2014/chartex" xmlns:cx1="http://schemas.microsoft.com/office/drawing/2015/9/8/chartex" xmlns:cx2="http://schemas.microsoft.com/office/drawing/2015/10/21/chartex" xmlns:cx3="http://schemas.microsoft.com/office/drawing/2016/5/9/chartex" xmlns:cx4="http://schemas.microsoft.com/office/drawing/2016/5/10/chartex" xmlns:cx5="http://schemas.microsoft.com/office/drawing/2016/5/11/chartex" xmlns:cx6="http://schemas.microsoft.com/office/drawing/2016/5/12/chartex" xmlns:cx7="http://schemas.microsoft.com/office/drawing/2016/5/13/chartex" xmlns:cx8="http://schemas.microsoft.com/office/drawing/2016/5/14/chartex" xmlns:mc="http://schemas.openxmlformats.org/markup-compatibility/2006" xmlns:aink="http://schemas.microsoft.com/office/drawing/2016/ink" xmlns:am3d="http://schemas.microsoft.com/office/drawing/2017/model3d" xmlns:o="urn:schemas-microsoft-com:office:office" xmlns:r="http://schemas.openxmlformats.org/officeDocument/2006/relationships" xmlns:m="http://schemas.openxmlformats.org/officeDocument/2006/math" xmlns:v="urn:schemas-microsoft-com:vml" xmlns:wp14="http://schemas.microsoft.com/office/word/2010/wordprocessingDrawing" xmlns:wp="http://schemas.openxmlformats.org/drawingml/2006/wordprocessingDrawing" xmlns:w10="urn:schemas-microsoft-com:office:word" xmlns:w="http://schemas.openxmlformats.org/wordprocessingml/2006/main" xmlns:w14="http://schemas.microsoft.com/office/word/2010/wordml" xmlns:w15="http://schemas.microsoft.com/office/word/2012/wordml" xmlns:w16cid="http://schemas.microsoft.com/office/word/2016/wordml/cid" xmlns:w16se="http://schemas.microsoft.com/office/word/2015/wordml/symex" xmlns:wpg="http://schemas.microsoft.com/office/word/2010/wordprocessingGroup" xmlns:wpi="http://schemas.microsoft.com/office/word/2010/wordprocessingInk" xmlns:wne="http://schemas.microsoft.com/office/word/2006/wordml" xmlns:wps="http://schemas.microsoft.com/office/word/2010/wordprocessingShape" mc:Ignorable="w14 w15 w16se w16cid wp14">
+  <w:p>
+    <w:pPr>
+      <w:pStyle w:val="Footer"/>
+    </w:pPr>
   </w:p>
 </w:ftr>
 </file>
@@ -124,6 +149,36 @@
     </w:p>
   </w:footnote>
 </w:footnotes>
+</file>
+
+<file path=word/header1.xml><?xml version="1.0" encoding="utf-8"?>
+<w:hdr xmlns:wpc="http://schemas.microsoft.com/office/word/2010/wordprocessingCanvas" xmlns:cx="http://schemas.microsoft.com/office/drawing/2014/chartex" xmlns:cx1="http://schemas.microsoft.com/office/drawing/2015/9/8/chartex" xmlns:cx2="http://schemas.microsoft.com/office/drawing/2015/10/21/chartex" xmlns:cx3="http://schemas.microsoft.com/office/drawing/2016/5/9/chartex" xmlns:cx4="http://schemas.microsoft.com/office/drawing/2016/5/10/chartex" xmlns:cx5="http://schemas.microsoft.com/office/drawing/2016/5/11/chartex" xmlns:cx6="http://schemas.microsoft.com/office/drawing/2016/5/12/chartex" xmlns:cx7="http://schemas.microsoft.com/office/drawing/2016/5/13/chartex" xmlns:cx8="http://schemas.microsoft.com/office/drawing/2016/5/14/chartex" xmlns:mc="http://schemas.openxmlformats.org/markup-compatibility/2006" xmlns:aink="http://schemas.microsoft.com/office/drawing/2016/ink" xmlns:am3d="http://schemas.microsoft.com/office/drawing/2017/model3d" xmlns:o="urn:schemas-microsoft-com:office:office" xmlns:r="http://schemas.openxmlformats.org/officeDocument/2006/relationships" xmlns:m="http://schemas.openxmlformats.org/officeDocument/2006/math" xmlns:v="urn:schemas-microsoft-com:vml" xmlns:wp14="http://schemas.microsoft.com/office/word/2010/wordprocessingDrawing" xmlns:wp="http://schemas.openxmlformats.org/drawingml/2006/wordprocessingDrawing" xmlns:w10="urn:schemas-microsoft-com:office:word" xmlns:w="http://schemas.openxmlformats.org/wordprocessingml/2006/main" xmlns:w14="http://schemas.microsoft.com/office/word/2010/wordml" xmlns:w15="http://schemas.microsoft.com/office/word/2012/wordml" xmlns:w16cid="http://schemas.microsoft.com/office/word/2016/wordml/cid" xmlns:w16se="http://schemas.microsoft.com/office/word/2015/wordml/symex" xmlns:wpg="http://schemas.microsoft.com/office/word/2010/wordprocessingGroup" xmlns:wpi="http://schemas.microsoft.com/office/word/2010/wordprocessingInk" xmlns:wne="http://schemas.microsoft.com/office/word/2006/wordml" xmlns:wps="http://schemas.microsoft.com/office/word/2010/wordprocessingShape" mc:Ignorable="w14 w15 w16se w16cid wp14">
+  <w:p>
+    <w:pPr>
+      <w:pStyle w:val="Header"/>
+    </w:pPr>
+  </w:p>
+</w:hdr>
+</file>
+
+<file path=word/header2.xml><?xml version="1.0" encoding="utf-8"?>
+<w:hdr xmlns:wpc="http://schemas.microsoft.com/office/word/2010/wordprocessingCanvas" xmlns:cx="http://schemas.microsoft.com/office/drawing/2014/chartex" xmlns:cx1="http://schemas.microsoft.com/office/drawing/2015/9/8/chartex" xmlns:cx2="http://schemas.microsoft.com/office/drawing/2015/10/21/chartex" xmlns:cx3="http://schemas.microsoft.com/office/drawing/2016/5/9/chartex" xmlns:cx4="http://schemas.microsoft.com/office/drawing/2016/5/10/chartex" xmlns:cx5="http://schemas.microsoft.com/office/drawing/2016/5/11/chartex" xmlns:cx6="http://schemas.microsoft.com/office/drawing/2016/5/12/chartex" xmlns:cx7="http://schemas.microsoft.com/office/drawing/2016/5/13/chartex" xmlns:cx8="http://schemas.microsoft.com/office/drawing/2016/5/14/chartex" xmlns:mc="http://schemas.openxmlformats.org/markup-compatibility/2006" xmlns:aink="http://schemas.microsoft.com/office/drawing/2016/ink" xmlns:am3d="http://schemas.microsoft.com/office/drawing/2017/model3d" xmlns:o="urn:schemas-microsoft-com:office:office" xmlns:r="http://schemas.openxmlformats.org/officeDocument/2006/relationships" xmlns:m="http://schemas.openxmlformats.org/officeDocument/2006/math" xmlns:v="urn:schemas-microsoft-com:vml" xmlns:wp14="http://schemas.microsoft.com/office/word/2010/wordprocessingDrawing" xmlns:wp="http://schemas.openxmlformats.org/drawingml/2006/wordprocessingDrawing" xmlns:w10="urn:schemas-microsoft-com:office:word" xmlns:w="http://schemas.openxmlformats.org/wordprocessingml/2006/main" xmlns:w14="http://schemas.microsoft.com/office/word/2010/wordml" xmlns:w15="http://schemas.microsoft.com/office/word/2012/wordml" xmlns:w16cid="http://schemas.microsoft.com/office/word/2016/wordml/cid" xmlns:w16se="http://schemas.microsoft.com/office/word/2015/wordml/symex" xmlns:wpg="http://schemas.microsoft.com/office/word/2010/wordprocessingGroup" xmlns:wpi="http://schemas.microsoft.com/office/word/2010/wordprocessingInk" xmlns:wne="http://schemas.microsoft.com/office/word/2006/wordml" xmlns:wps="http://schemas.microsoft.com/office/word/2010/wordprocessingShape" mc:Ignorable="w14 w15 w16se w16cid wp14">
+  <w:p>
+    <w:pPr>
+      <w:pStyle w:val="Header"/>
+    </w:pPr>
+  </w:p>
+</w:hdr>
+</file>
+
+<file path=word/header3.xml><?xml version="1.0" encoding="utf-8"?>
+<w:hdr xmlns:wpc="http://schemas.microsoft.com/office/word/2010/wordprocessingCanvas" xmlns:cx="http://schemas.microsoft.com/office/drawing/2014/chartex" xmlns:cx1="http://schemas.microsoft.com/office/drawing/2015/9/8/chartex" xmlns:cx2="http://schemas.microsoft.com/office/drawing/2015/10/21/chartex" xmlns:cx3="http://schemas.microsoft.com/office/drawing/2016/5/9/chartex" xmlns:cx4="http://schemas.microsoft.com/office/drawing/2016/5/10/chartex" xmlns:cx5="http://schemas.microsoft.com/office/drawing/2016/5/11/chartex" xmlns:cx6="http://schemas.microsoft.com/office/drawing/2016/5/12/chartex" xmlns:cx7="http://schemas.microsoft.com/office/drawing/2016/5/13/chartex" xmlns:cx8="http://schemas.microsoft.com/office/drawing/2016/5/14/chartex" xmlns:mc="http://schemas.openxmlformats.org/markup-compatibility/2006" xmlns:aink="http://schemas.microsoft.com/office/drawing/2016/ink" xmlns:am3d="http://schemas.microsoft.com/office/drawing/2017/model3d" xmlns:o="urn:schemas-microsoft-com:office:office" xmlns:r="http://schemas.openxmlformats.org/officeDocument/2006/relationships" xmlns:m="http://schemas.openxmlformats.org/officeDocument/2006/math" xmlns:v="urn:schemas-microsoft-com:vml" xmlns:wp14="http://schemas.microsoft.com/office/word/2010/wordprocessingDrawing" xmlns:wp="http://schemas.openxmlformats.org/drawingml/2006/wordprocessingDrawing" xmlns:w10="urn:schemas-microsoft-com:office:word" xmlns:w="http://schemas.openxmlformats.org/wordprocessingml/2006/main" xmlns:w14="http://schemas.microsoft.com/office/word/2010/wordml" xmlns:w15="http://schemas.microsoft.com/office/word/2012/wordml" xmlns:w16cid="http://schemas.microsoft.com/office/word/2016/wordml/cid" xmlns:w16se="http://schemas.microsoft.com/office/word/2015/wordml/symex" xmlns:wpg="http://schemas.microsoft.com/office/word/2010/wordprocessingGroup" xmlns:wpi="http://schemas.microsoft.com/office/word/2010/wordprocessingInk" xmlns:wne="http://schemas.microsoft.com/office/word/2006/wordml" xmlns:wps="http://schemas.microsoft.com/office/word/2010/wordprocessingShape" mc:Ignorable="w14 w15 w16se w16cid wp14">
+  <w:p>
+    <w:pPr>
+      <w:pStyle w:val="Header"/>
+    </w:pPr>
+  </w:p>
+</w:hdr>
 </file>
 
 <file path=word/numbering.xml><?xml version="1.0" encoding="utf-8"?>
@@ -457,7 +512,7 @@
       </w:pPr>
     </w:pPrDefault>
   </w:docDefaults>
-  <w:latentStyles w:defLockedState="0" w:defUIPriority="0" w:defSemiHidden="0" w:defUnhideWhenUsed="0" w:defQFormat="0" w:count="375">
+  <w:latentStyles w:defLockedState="0" w:defUIPriority="0" w:defSemiHidden="0" w:defUnhideWhenUsed="0" w:defQFormat="0" w:count="376">
     <w:lsdException w:name="heading 6" w:semiHidden="1" w:unhideWhenUsed="1"/>
     <w:lsdException w:name="index 3" w:semiHidden="1" w:unhideWhenUsed="1"/>
     <w:lsdException w:name="index 4" w:semiHidden="1" w:unhideWhenUsed="1"/>
@@ -541,7 +596,6 @@
     <w:lsdException w:name="HTML Sample" w:semiHidden="1" w:unhideWhenUsed="1"/>
     <w:lsdException w:name="HTML Typewriter" w:semiHidden="1" w:unhideWhenUsed="1"/>
     <w:lsdException w:name="HTML Variable" w:semiHidden="1" w:unhideWhenUsed="1"/>
-    <w:lsdException w:name="Normal Table" w:semiHidden="1" w:unhideWhenUsed="1"/>
     <w:lsdException w:name="annotation subject" w:semiHidden="1" w:unhideWhenUsed="1"/>
     <w:lsdException w:name="No List" w:semiHidden="1" w:unhideWhenUsed="1"/>
     <w:lsdException w:name="Outline List 1" w:semiHidden="1" w:unhideWhenUsed="1"/>
@@ -588,9 +642,7 @@
     <w:lsdException w:name="Table Subtle 2" w:semiHidden="1" w:unhideWhenUsed="1"/>
     <w:lsdException w:name="Table Web 1" w:semiHidden="1" w:unhideWhenUsed="1"/>
     <w:lsdException w:name="Table Web 2" w:semiHidden="1" w:unhideWhenUsed="1"/>
-    <w:lsdException w:name="Table Web 3" w:semiHidden="1" w:unhideWhenUsed="1"/>
     <w:lsdException w:name="Balloon Text" w:semiHidden="1" w:unhideWhenUsed="1"/>
-    <w:lsdException w:name="Table Theme" w:semiHidden="1" w:unhideWhenUsed="1"/>
     <w:lsdException w:name="Placeholder Text" w:semiHidden="1"/>
     <w:lsdException w:name="Light Shading"/>
     <w:lsdException w:name="Light List"/>
@@ -611,7 +663,6 @@
     <w:lsdException w:name="Light Grid Accent 1"/>
     <w:lsdException w:name="Medium Shading 1 Accent 1"/>
     <w:lsdException w:name="Medium Shading 2 Accent 1"/>
-    <w:lsdException w:name="Medium List 1 Accent 1"/>
     <w:lsdException w:name="Revision" w:semiHidden="1"/>
     <w:lsdException w:name="Medium List 2 Accent 1"/>
     <w:lsdException w:name="Medium Grid 1 Accent 1"/>
@@ -690,7 +741,6 @@
     <w:lsdException w:name="Dark List Accent 6"/>
     <w:lsdException w:name="Colorful Shading Accent 6"/>
     <w:lsdException w:name="Colorful List Accent 6"/>
-    <w:lsdException w:name="Colorful Grid Accent 6"/>
     <w:lsdException w:name="Bibliography" w:semiHidden="1" w:unhideWhenUsed="1"/>
     <w:lsdException w:name="TOC Heading" w:semiHidden="1" w:unhideWhenUsed="1"/>
     <w:lsdException w:name="Grid Table 4" w:uiPriority="49"/>
@@ -792,6 +842,7 @@
     <w:lsdException w:name="Smart Hyperlink" w:semiHidden="1" w:uiPriority="99" w:unhideWhenUsed="1"/>
     <w:lsdException w:name="Hashtag" w:semiHidden="1" w:uiPriority="99" w:unhideWhenUsed="1"/>
     <w:lsdException w:name="Unresolved Mention" w:semiHidden="1" w:uiPriority="99" w:unhideWhenUsed="1"/>
+    <w:lsdException w:name="Smart Link" w:semiHidden="1" w:uiPriority="99" w:unhideWhenUsed="1"/>
   </w:latentStyles>
   <w:style w:type="paragraph" w:default="1" w:styleId="Normal">
     <w:name w:val="Normal"/>

</xml_diff>

<commit_message>
Yet another new logo.
</commit_message>
<xml_diff>
--- a/inst/rmd/Chart_report_template.docx
+++ b/inst/rmd/Chart_report_template.docx
@@ -67,14 +67,13 @@
     <w:r>
       <w:ptab w:relativeTo="margin" w:alignment="center" w:leader="none"/>
     </w:r>
-    <w:bookmarkStart w:id="0" w:name="_GoBack"/>
     <w:r>
       <w:rPr>
         <w:noProof/>
       </w:rPr>
       <w:drawing>
-        <wp:inline distT="0" distB="0" distL="0" distR="0" wp14:anchorId="7AB5FE29" wp14:editId="51283F44">
-          <wp:extent cx="1727278" cy="484632"/>
+        <wp:inline distT="0" distB="0" distL="0" distR="0" wp14:anchorId="7AB5FE29" wp14:editId="36FE938E">
+          <wp:extent cx="1725294" cy="502920"/>
           <wp:effectExtent l="0" t="0" r="0" b="0"/>
           <wp:docPr id="27" name="Picture 27"/>
           <wp:cNvGraphicFramePr>
@@ -87,7 +86,7 @@
                   <pic:cNvPr id="1" name="Akoya.png"/>
                   <pic:cNvPicPr/>
                 </pic:nvPicPr>
-                <pic:blipFill>
+                <pic:blipFill rotWithShape="1">
                   <a:blip r:embed="rId1">
                     <a:extLst>
                       <a:ext uri="{28A0092B-C50C-407E-A947-70E740481C1C}">
@@ -95,18 +94,25 @@
                       </a:ext>
                     </a:extLst>
                   </a:blip>
-                  <a:stretch>
-                    <a:fillRect/>
-                  </a:stretch>
+                  <a:srcRect t="8341" b="-25786"/>
+                  <a:stretch/>
                 </pic:blipFill>
-                <pic:spPr>
+                <pic:spPr bwMode="auto">
                   <a:xfrm>
                     <a:off x="0" y="0"/>
-                    <a:ext cx="1727278" cy="484632"/>
+                    <a:ext cx="1727278" cy="503498"/>
                   </a:xfrm>
                   <a:prstGeom prst="rect">
                     <a:avLst/>
                   </a:prstGeom>
+                  <a:ln>
+                    <a:noFill/>
+                  </a:ln>
+                  <a:extLst>
+                    <a:ext uri="{53640926-AAD7-44D8-BBD7-CCE9431645EC}">
+                      <a14:shadowObscured xmlns:a14="http://schemas.microsoft.com/office/drawing/2010/main"/>
+                    </a:ext>
+                  </a:extLst>
                 </pic:spPr>
               </pic:pic>
             </a:graphicData>
@@ -114,10 +120,11 @@
         </wp:inline>
       </w:drawing>
     </w:r>
-    <w:bookmarkEnd w:id="0"/>
     <w:r>
       <w:ptab w:relativeTo="margin" w:alignment="right" w:leader="none"/>
     </w:r>
+    <w:bookmarkStart w:id="0" w:name="_GoBack"/>
+    <w:bookmarkEnd w:id="0"/>
   </w:p>
 </w:ftr>
 </file>
@@ -596,6 +603,7 @@
     <w:lsdException w:name="HTML Sample" w:semiHidden="1" w:unhideWhenUsed="1"/>
     <w:lsdException w:name="HTML Typewriter" w:semiHidden="1" w:unhideWhenUsed="1"/>
     <w:lsdException w:name="HTML Variable" w:semiHidden="1" w:unhideWhenUsed="1"/>
+    <w:lsdException w:name="Normal Table" w:semiHidden="1" w:unhideWhenUsed="1"/>
     <w:lsdException w:name="annotation subject" w:semiHidden="1" w:unhideWhenUsed="1"/>
     <w:lsdException w:name="No List" w:semiHidden="1" w:unhideWhenUsed="1"/>
     <w:lsdException w:name="Outline List 1" w:semiHidden="1" w:unhideWhenUsed="1"/>
@@ -642,7 +650,9 @@
     <w:lsdException w:name="Table Subtle 2" w:semiHidden="1" w:unhideWhenUsed="1"/>
     <w:lsdException w:name="Table Web 1" w:semiHidden="1" w:unhideWhenUsed="1"/>
     <w:lsdException w:name="Table Web 2" w:semiHidden="1" w:unhideWhenUsed="1"/>
+    <w:lsdException w:name="Table Web 3" w:semiHidden="1" w:unhideWhenUsed="1"/>
     <w:lsdException w:name="Balloon Text" w:semiHidden="1" w:unhideWhenUsed="1"/>
+    <w:lsdException w:name="Table Theme" w:semiHidden="1" w:unhideWhenUsed="1"/>
     <w:lsdException w:name="Placeholder Text" w:semiHidden="1"/>
     <w:lsdException w:name="Light Shading"/>
     <w:lsdException w:name="Light List"/>
@@ -663,6 +673,7 @@
     <w:lsdException w:name="Light Grid Accent 1"/>
     <w:lsdException w:name="Medium Shading 1 Accent 1"/>
     <w:lsdException w:name="Medium Shading 2 Accent 1"/>
+    <w:lsdException w:name="Medium List 1 Accent 1"/>
     <w:lsdException w:name="Revision" w:semiHidden="1"/>
     <w:lsdException w:name="Medium List 2 Accent 1"/>
     <w:lsdException w:name="Medium Grid 1 Accent 1"/>
@@ -741,6 +752,7 @@
     <w:lsdException w:name="Dark List Accent 6"/>
     <w:lsdException w:name="Colorful Shading Accent 6"/>
     <w:lsdException w:name="Colorful List Accent 6"/>
+    <w:lsdException w:name="Colorful Grid Accent 6"/>
     <w:lsdException w:name="Bibliography" w:semiHidden="1" w:unhideWhenUsed="1"/>
     <w:lsdException w:name="TOC Heading" w:semiHidden="1" w:unhideWhenUsed="1"/>
     <w:lsdException w:name="Grid Table 4" w:uiPriority="49"/>

</xml_diff>